<commit_message>
updating ad_conceptual.pdf, ad_uml.pdf, ad_assumptions.pdf, ad_assumptions.docx
</commit_message>
<xml_diff>
--- a/Assignments/Ass1A/ad_assumptions.docx
+++ b/Assignments/Ass1A/ad_assumptions.docx
@@ -8,6 +8,76 @@
       </w:pPr>
       <w:r>
         <w:t>Assignment 1A Assumptions</w:t>
+      </w:r>
+    </w:p>
+    <w:p>
+      <w:pPr>
+        <w:rPr>
+          <w:b/>
+          <w:bCs/>
+        </w:rPr>
+      </w:pPr>
+    </w:p>
+    <w:p>
+      <w:pPr>
+        <w:rPr>
+          <w:b/>
+          <w:bCs/>
+        </w:rPr>
+      </w:pPr>
+      <w:r>
+        <w:rPr>
+          <w:b/>
+          <w:bCs/>
+        </w:rPr>
+        <w:t xml:space="preserve">Bassel </w:t>
+      </w:r>
+      <w:proofErr w:type="spellStart"/>
+      <w:r>
+        <w:rPr>
+          <w:b/>
+          <w:bCs/>
+        </w:rPr>
+        <w:t>Emadeldin</w:t>
+      </w:r>
+      <w:proofErr w:type="spellEnd"/>
+      <w:r>
+        <w:rPr>
+          <w:b/>
+          <w:bCs/>
+        </w:rPr>
+        <w:t xml:space="preserve"> Hamed </w:t>
+      </w:r>
+      <w:proofErr w:type="spellStart"/>
+      <w:r>
+        <w:rPr>
+          <w:b/>
+          <w:bCs/>
+        </w:rPr>
+        <w:t>Hamed</w:t>
+      </w:r>
+      <w:proofErr w:type="spellEnd"/>
+      <w:r>
+        <w:rPr>
+          <w:b/>
+          <w:bCs/>
+        </w:rPr>
+        <w:t xml:space="preserve"> Abdelkader</w:t>
+      </w:r>
+    </w:p>
+    <w:p>
+      <w:pPr>
+        <w:rPr>
+          <w:b/>
+          <w:bCs/>
+        </w:rPr>
+      </w:pPr>
+      <w:r>
+        <w:rPr>
+          <w:b/>
+          <w:bCs/>
+        </w:rPr>
+        <w:t>29796776</w:t>
       </w:r>
     </w:p>
     <w:p/>

</xml_diff>